<commit_message>
Xmind & eslah e ghalat emlaee data
</commit_message>
<xml_diff>
--- a/Data/mohtaye menu for aliramezani.ir.docx
+++ b/Data/mohtaye menu for aliramezani.ir.docx
@@ -294,7 +294,6 @@
     <w:p>
       <w:pPr>
         <w:rPr>
-          <w:rFonts w:hint="cs"/>
           <w:rtl/>
         </w:rPr>
       </w:pPr>
@@ -309,7 +308,6 @@
     <w:p>
       <w:pPr>
         <w:rPr>
-          <w:rFonts w:hint="cs"/>
           <w:rtl/>
         </w:rPr>
       </w:pPr>
@@ -329,16 +327,22 @@
           <w:numId w:val="3"/>
         </w:numPr>
         <w:rPr>
-          <w:rFonts w:hint="cs"/>
-          <w:rtl/>
-        </w:rPr>
-      </w:pPr>
-      <w:r>
-        <w:rPr>
-          <w:rFonts w:hint="cs"/>
-          <w:rtl/>
-        </w:rPr>
-        <w:t xml:space="preserve">بهداشت دندان      </w:t>
+          <w:rtl/>
+        </w:rPr>
+      </w:pPr>
+      <w:r>
+        <w:rPr>
+          <w:rFonts w:hint="cs"/>
+          <w:rtl/>
+        </w:rPr>
+        <w:t>بهداشت ده</w:t>
+      </w:r>
+      <w:r>
+        <w:rPr>
+          <w:rFonts w:hint="cs"/>
+          <w:rtl/>
+        </w:rPr>
+        <w:t xml:space="preserve">ان      </w:t>
       </w:r>
       <w:r>
         <w:rPr>
@@ -444,7 +448,6 @@
     <w:p>
       <w:pPr>
         <w:rPr>
-          <w:rFonts w:hint="cs"/>
           <w:rtl/>
         </w:rPr>
       </w:pPr>
@@ -459,7 +462,6 @@
     <w:p>
       <w:pPr>
         <w:rPr>
-          <w:rFonts w:hint="cs"/>
           <w:rtl/>
         </w:rPr>
       </w:pPr>
@@ -1750,7 +1752,7 @@
 </file>
 
 <file path=customXml/itemProps1.xml><?xml version="1.0" encoding="utf-8"?>
-<ds:datastoreItem xmlns:ds="http://schemas.openxmlformats.org/officeDocument/2006/customXml" ds:itemID="{EFF7619B-E2EE-4E4F-9BD4-BB837745DD18}">
+<ds:datastoreItem xmlns:ds="http://schemas.openxmlformats.org/officeDocument/2006/customXml" ds:itemID="{0DD8C40F-D9BE-4464-95F5-410738E06601}">
   <ds:schemaRefs>
     <ds:schemaRef ds:uri="http://schemas.openxmlformats.org/officeDocument/2006/bibliography"/>
   </ds:schemaRefs>

</xml_diff>